<commit_message>
ok there we go
</commit_message>
<xml_diff>
--- a/handouts-raw/Assignment 4.docx
+++ b/handouts-raw/Assignment 4.docx
@@ -413,10 +413,18 @@
         <w:t>cords</w:t>
       </w:r>
       <w:r>
-        <w:t xml:space="preserve"> (pictured on the right)</w:t>
-      </w:r>
-      <w:r>
-        <w:t>… sad times.</w:t>
+        <w:t xml:space="preserve"> (pictured on the </w:t>
+      </w:r>
+      <w:proofErr w:type="gramStart"/>
+      <w:r>
+        <w:t>right)</w:t>
+      </w:r>
+      <w:r>
+        <w:t>…</w:t>
+      </w:r>
+      <w:proofErr w:type="gramEnd"/>
+      <w:r>
+        <w:t xml:space="preserve"> sad times.</w:t>
       </w:r>
     </w:p>
     <w:p>
@@ -614,11 +622,27 @@
                             <w:r>
                               <w:t xml:space="preserve">Write a method </w:t>
                             </w:r>
+                            <w:proofErr w:type="spellStart"/>
+                            <w:proofErr w:type="gramStart"/>
                             <w:r>
                               <w:rPr>
                                 <w:rFonts w:ascii="Courier" w:hAnsi="Courier" w:cs="Menlo"/>
                               </w:rPr>
-                              <w:t>altCaps(String input)</w:t>
+                              <w:t>altCaps</w:t>
+                            </w:r>
+                            <w:proofErr w:type="spellEnd"/>
+                            <w:r>
+                              <w:rPr>
+                                <w:rFonts w:ascii="Courier" w:hAnsi="Courier" w:cs="Menlo"/>
+                              </w:rPr>
+                              <w:t>(</w:t>
+                            </w:r>
+                            <w:proofErr w:type="gramEnd"/>
+                            <w:r>
+                              <w:rPr>
+                                <w:rFonts w:ascii="Courier" w:hAnsi="Courier" w:cs="Menlo"/>
+                              </w:rPr>
+                              <w:t>String input)</w:t>
                             </w:r>
                             <w:r>
                               <w:t xml:space="preserve"> </w:t>
@@ -661,12 +685,37 @@
                                 <w:szCs w:val="24"/>
                               </w:rPr>
                             </w:pPr>
+                            <w:proofErr w:type="spellStart"/>
                             <w:r>
                               <w:rPr>
                                 <w:rFonts w:ascii="Courier" w:hAnsi="Courier" w:cs="Menlo"/>
                                 <w:szCs w:val="24"/>
                               </w:rPr>
-                              <w:t xml:space="preserve">altCaps("aaaaaa") </w:t>
+                              <w:t>altCaps</w:t>
+                            </w:r>
+                            <w:proofErr w:type="spellEnd"/>
+                            <w:r>
+                              <w:rPr>
+                                <w:rFonts w:ascii="Courier" w:hAnsi="Courier" w:cs="Menlo"/>
+                                <w:szCs w:val="24"/>
+                              </w:rPr>
+                              <w:t>("</w:t>
+                            </w:r>
+                            <w:proofErr w:type="spellStart"/>
+                            <w:r>
+                              <w:rPr>
+                                <w:rFonts w:ascii="Courier" w:hAnsi="Courier" w:cs="Menlo"/>
+                                <w:szCs w:val="24"/>
+                              </w:rPr>
+                              <w:t>aaaaaa</w:t>
+                            </w:r>
+                            <w:proofErr w:type="spellEnd"/>
+                            <w:r>
+                              <w:rPr>
+                                <w:rFonts w:ascii="Courier" w:hAnsi="Courier" w:cs="Menlo"/>
+                                <w:szCs w:val="24"/>
+                              </w:rPr>
+                              <w:t xml:space="preserve">") </w:t>
                             </w:r>
                             <w:r>
                               <w:rPr>
@@ -689,7 +738,23 @@
                                 <w:szCs w:val="24"/>
                               </w:rPr>
                               <w:tab/>
-                              <w:t xml:space="preserve">"aAaAaA" </w:t>
+                              <w:t>"</w:t>
+                            </w:r>
+                            <w:proofErr w:type="spellStart"/>
+                            <w:r>
+                              <w:rPr>
+                                <w:rFonts w:ascii="Courier" w:hAnsi="Courier" w:cs="Menlo"/>
+                                <w:szCs w:val="24"/>
+                              </w:rPr>
+                              <w:t>aAaAaA</w:t>
+                            </w:r>
+                            <w:proofErr w:type="spellEnd"/>
+                            <w:r>
+                              <w:rPr>
+                                <w:rFonts w:ascii="Courier" w:hAnsi="Courier" w:cs="Menlo"/>
+                                <w:szCs w:val="24"/>
+                              </w:rPr>
+                              <w:t xml:space="preserve">" </w:t>
                             </w:r>
                           </w:p>
                           <w:p>
@@ -700,12 +765,30 @@
                                 <w:szCs w:val="24"/>
                               </w:rPr>
                             </w:pPr>
+                            <w:proofErr w:type="spellStart"/>
+                            <w:proofErr w:type="gramStart"/>
                             <w:r>
                               <w:rPr>
                                 <w:rFonts w:ascii="Courier" w:hAnsi="Courier" w:cs="Menlo"/>
                                 <w:szCs w:val="24"/>
                               </w:rPr>
-                              <w:t>altCaps("</w:t>
+                              <w:t>altCaps</w:t>
+                            </w:r>
+                            <w:proofErr w:type="spellEnd"/>
+                            <w:r>
+                              <w:rPr>
+                                <w:rFonts w:ascii="Courier" w:hAnsi="Courier" w:cs="Menlo"/>
+                                <w:szCs w:val="24"/>
+                              </w:rPr>
+                              <w:t>(</w:t>
+                            </w:r>
+                            <w:proofErr w:type="gramEnd"/>
+                            <w:r>
+                              <w:rPr>
+                                <w:rFonts w:ascii="Courier" w:hAnsi="Courier" w:cs="Menlo"/>
+                                <w:szCs w:val="24"/>
+                              </w:rPr>
+                              <w:t>"</w:t>
                             </w:r>
                             <w:r>
                               <w:rPr>
@@ -735,7 +818,39 @@
                                 <w:szCs w:val="24"/>
                               </w:rPr>
                               <w:tab/>
-                              <w:t>"hElLo WoRlD"</w:t>
+                              <w:t>"</w:t>
+                            </w:r>
+                            <w:proofErr w:type="spellStart"/>
+                            <w:r>
+                              <w:rPr>
+                                <w:rFonts w:ascii="Courier" w:hAnsi="Courier" w:cs="Menlo"/>
+                                <w:szCs w:val="24"/>
+                              </w:rPr>
+                              <w:t>hElLo</w:t>
+                            </w:r>
+                            <w:proofErr w:type="spellEnd"/>
+                            <w:r>
+                              <w:rPr>
+                                <w:rFonts w:ascii="Courier" w:hAnsi="Courier" w:cs="Menlo"/>
+                                <w:szCs w:val="24"/>
+                              </w:rPr>
+                              <w:t xml:space="preserve"> </w:t>
+                            </w:r>
+                            <w:proofErr w:type="spellStart"/>
+                            <w:r>
+                              <w:rPr>
+                                <w:rFonts w:ascii="Courier" w:hAnsi="Courier" w:cs="Menlo"/>
+                                <w:szCs w:val="24"/>
+                              </w:rPr>
+                              <w:t>WoRlD</w:t>
+                            </w:r>
+                            <w:proofErr w:type="spellEnd"/>
+                            <w:r>
+                              <w:rPr>
+                                <w:rFonts w:ascii="Courier" w:hAnsi="Courier" w:cs="Menlo"/>
+                                <w:szCs w:val="24"/>
+                              </w:rPr>
+                              <w:t>"</w:t>
                             </w:r>
                           </w:p>
                           <w:p>
@@ -815,11 +930,27 @@
                       <w:r>
                         <w:t xml:space="preserve">Write a method </w:t>
                       </w:r>
+                      <w:proofErr w:type="spellStart"/>
+                      <w:proofErr w:type="gramStart"/>
                       <w:r>
                         <w:rPr>
                           <w:rFonts w:ascii="Courier" w:hAnsi="Courier" w:cs="Menlo"/>
                         </w:rPr>
-                        <w:t>altCaps(String input)</w:t>
+                        <w:t>altCaps</w:t>
+                      </w:r>
+                      <w:proofErr w:type="spellEnd"/>
+                      <w:r>
+                        <w:rPr>
+                          <w:rFonts w:ascii="Courier" w:hAnsi="Courier" w:cs="Menlo"/>
+                        </w:rPr>
+                        <w:t>(</w:t>
+                      </w:r>
+                      <w:proofErr w:type="gramEnd"/>
+                      <w:r>
+                        <w:rPr>
+                          <w:rFonts w:ascii="Courier" w:hAnsi="Courier" w:cs="Menlo"/>
+                        </w:rPr>
+                        <w:t>String input)</w:t>
                       </w:r>
                       <w:r>
                         <w:t xml:space="preserve"> </w:t>
@@ -862,12 +993,37 @@
                           <w:szCs w:val="24"/>
                         </w:rPr>
                       </w:pPr>
+                      <w:proofErr w:type="spellStart"/>
                       <w:r>
                         <w:rPr>
                           <w:rFonts w:ascii="Courier" w:hAnsi="Courier" w:cs="Menlo"/>
                           <w:szCs w:val="24"/>
                         </w:rPr>
-                        <w:t xml:space="preserve">altCaps("aaaaaa") </w:t>
+                        <w:t>altCaps</w:t>
+                      </w:r>
+                      <w:proofErr w:type="spellEnd"/>
+                      <w:r>
+                        <w:rPr>
+                          <w:rFonts w:ascii="Courier" w:hAnsi="Courier" w:cs="Menlo"/>
+                          <w:szCs w:val="24"/>
+                        </w:rPr>
+                        <w:t>("</w:t>
+                      </w:r>
+                      <w:proofErr w:type="spellStart"/>
+                      <w:r>
+                        <w:rPr>
+                          <w:rFonts w:ascii="Courier" w:hAnsi="Courier" w:cs="Menlo"/>
+                          <w:szCs w:val="24"/>
+                        </w:rPr>
+                        <w:t>aaaaaa</w:t>
+                      </w:r>
+                      <w:proofErr w:type="spellEnd"/>
+                      <w:r>
+                        <w:rPr>
+                          <w:rFonts w:ascii="Courier" w:hAnsi="Courier" w:cs="Menlo"/>
+                          <w:szCs w:val="24"/>
+                        </w:rPr>
+                        <w:t xml:space="preserve">") </w:t>
                       </w:r>
                       <w:r>
                         <w:rPr>
@@ -890,7 +1046,23 @@
                           <w:szCs w:val="24"/>
                         </w:rPr>
                         <w:tab/>
-                        <w:t xml:space="preserve">"aAaAaA" </w:t>
+                        <w:t>"</w:t>
+                      </w:r>
+                      <w:proofErr w:type="spellStart"/>
+                      <w:r>
+                        <w:rPr>
+                          <w:rFonts w:ascii="Courier" w:hAnsi="Courier" w:cs="Menlo"/>
+                          <w:szCs w:val="24"/>
+                        </w:rPr>
+                        <w:t>aAaAaA</w:t>
+                      </w:r>
+                      <w:proofErr w:type="spellEnd"/>
+                      <w:r>
+                        <w:rPr>
+                          <w:rFonts w:ascii="Courier" w:hAnsi="Courier" w:cs="Menlo"/>
+                          <w:szCs w:val="24"/>
+                        </w:rPr>
+                        <w:t xml:space="preserve">" </w:t>
                       </w:r>
                     </w:p>
                     <w:p>
@@ -901,12 +1073,30 @@
                           <w:szCs w:val="24"/>
                         </w:rPr>
                       </w:pPr>
+                      <w:proofErr w:type="spellStart"/>
+                      <w:proofErr w:type="gramStart"/>
                       <w:r>
                         <w:rPr>
                           <w:rFonts w:ascii="Courier" w:hAnsi="Courier" w:cs="Menlo"/>
                           <w:szCs w:val="24"/>
                         </w:rPr>
-                        <w:t>altCaps("</w:t>
+                        <w:t>altCaps</w:t>
+                      </w:r>
+                      <w:proofErr w:type="spellEnd"/>
+                      <w:r>
+                        <w:rPr>
+                          <w:rFonts w:ascii="Courier" w:hAnsi="Courier" w:cs="Menlo"/>
+                          <w:szCs w:val="24"/>
+                        </w:rPr>
+                        <w:t>(</w:t>
+                      </w:r>
+                      <w:proofErr w:type="gramEnd"/>
+                      <w:r>
+                        <w:rPr>
+                          <w:rFonts w:ascii="Courier" w:hAnsi="Courier" w:cs="Menlo"/>
+                          <w:szCs w:val="24"/>
+                        </w:rPr>
+                        <w:t>"</w:t>
                       </w:r>
                       <w:r>
                         <w:rPr>
@@ -936,7 +1126,39 @@
                           <w:szCs w:val="24"/>
                         </w:rPr>
                         <w:tab/>
-                        <w:t>"hElLo WoRlD"</w:t>
+                        <w:t>"</w:t>
+                      </w:r>
+                      <w:proofErr w:type="spellStart"/>
+                      <w:r>
+                        <w:rPr>
+                          <w:rFonts w:ascii="Courier" w:hAnsi="Courier" w:cs="Menlo"/>
+                          <w:szCs w:val="24"/>
+                        </w:rPr>
+                        <w:t>hElLo</w:t>
+                      </w:r>
+                      <w:proofErr w:type="spellEnd"/>
+                      <w:r>
+                        <w:rPr>
+                          <w:rFonts w:ascii="Courier" w:hAnsi="Courier" w:cs="Menlo"/>
+                          <w:szCs w:val="24"/>
+                        </w:rPr>
+                        <w:t xml:space="preserve"> </w:t>
+                      </w:r>
+                      <w:proofErr w:type="spellStart"/>
+                      <w:r>
+                        <w:rPr>
+                          <w:rFonts w:ascii="Courier" w:hAnsi="Courier" w:cs="Menlo"/>
+                          <w:szCs w:val="24"/>
+                        </w:rPr>
+                        <w:t>WoRlD</w:t>
+                      </w:r>
+                      <w:proofErr w:type="spellEnd"/>
+                      <w:r>
+                        <w:rPr>
+                          <w:rFonts w:ascii="Courier" w:hAnsi="Courier" w:cs="Menlo"/>
+                          <w:szCs w:val="24"/>
+                        </w:rPr>
+                        <w:t>"</w:t>
                       </w:r>
                     </w:p>
                     <w:p>
@@ -981,10 +1203,7 @@
         <w:t>Design and test your Hangman program in three parts.  The first part gets the text game working without any graphics at all and with a fixed set of secret words.  The second part consists of drawing the graphics for Hangman.  The final part requires you to replace the supplied version of the secret word list with one that reads words from a file.</w:t>
       </w:r>
     </w:p>
-    <w:p>
-      <w:bookmarkStart w:id="0" w:name="_GoBack"/>
-      <w:bookmarkEnd w:id="0"/>
-    </w:p>
+    <w:p/>
     <w:p>
       <w:pPr>
         <w:rPr>
@@ -1260,6 +1479,7 @@
       <w:r>
         <w:t xml:space="preserve"> that we’ve given you called </w:t>
       </w:r>
+      <w:proofErr w:type="spellStart"/>
       <w:r>
         <w:rPr>
           <w:rFonts w:ascii="Courier" w:hAnsi="Courier"/>
@@ -1268,6 +1488,7 @@
         </w:rPr>
         <w:t>getRandomWord</w:t>
       </w:r>
+      <w:proofErr w:type="spellEnd"/>
       <w:r>
         <w:t xml:space="preserve">. </w:t>
       </w:r>
@@ -1311,6 +1532,7 @@
       <w:r>
         <w:t xml:space="preserve">A game that used this implementation of </w:t>
       </w:r>
+      <w:proofErr w:type="spellStart"/>
       <w:r>
         <w:rPr>
           <w:rFonts w:ascii="Courier" w:hAnsi="Courier"/>
@@ -1319,6 +1541,7 @@
         </w:rPr>
         <w:t>getRandomWord</w:t>
       </w:r>
+      <w:proofErr w:type="spellEnd"/>
       <w:r>
         <w:t xml:space="preserve"> would quickly become uninteresting because there are only ten words available.  Even so, it will allow you to develop the rest of the program and then come back and improve this part later.</w:t>
       </w:r>
@@ -1953,11 +2176,6 @@
       <w:r>
         <w:t xml:space="preserve"> looks like this:</w:t>
       </w:r>
-    </w:p>
-    <w:p>
-      <w:pPr>
-        <w:pStyle w:val="IParagraph"/>
-      </w:pPr>
     </w:p>
     <w:p>
       <w:pPr>
@@ -2026,6 +2244,7 @@
         <w:lastRenderedPageBreak/>
         <w:t xml:space="preserve">The first thing you should do when you begin Part II is to create a new </w:t>
       </w:r>
+      <w:proofErr w:type="spellStart"/>
       <w:r>
         <w:rPr>
           <w:rFonts w:ascii="Courier" w:hAnsi="Courier"/>
@@ -2042,6 +2261,7 @@
         </w:rPr>
         <w:t>Canvas</w:t>
       </w:r>
+      <w:proofErr w:type="spellEnd"/>
       <w:r>
         <w:t xml:space="preserve"> and</w:t>
       </w:r>
@@ -2059,6 +2279,7 @@
       <w:r>
         <w:t xml:space="preserve"> class itself is an instance of a </w:t>
       </w:r>
+      <w:proofErr w:type="spellStart"/>
       <w:r>
         <w:rPr>
           <w:rFonts w:ascii="Courier" w:hAnsi="Courier"/>
@@ -2067,9 +2288,11 @@
         </w:rPr>
         <w:t>ConsoleProgram</w:t>
       </w:r>
+      <w:proofErr w:type="spellEnd"/>
       <w:r>
         <w:t xml:space="preserve">, which means that the startup code in the ACM libraries has installed an </w:t>
       </w:r>
+      <w:proofErr w:type="spellStart"/>
       <w:r>
         <w:rPr>
           <w:rFonts w:ascii="Courier" w:hAnsi="Courier"/>
@@ -2078,9 +2301,11 @@
         </w:rPr>
         <w:t>IOConsole</w:t>
       </w:r>
+      <w:proofErr w:type="spellEnd"/>
       <w:r>
         <w:t xml:space="preserve"> in the window that fills the entire space.  Your next task is to add a </w:t>
       </w:r>
+      <w:proofErr w:type="spellStart"/>
       <w:r>
         <w:rPr>
           <w:rFonts w:ascii="Courier" w:hAnsi="Courier"/>
@@ -2095,67 +2320,25 @@
           <w:b/>
           <w:sz w:val="20"/>
         </w:rPr>
-        <w:t xml:space="preserve">Canvas </w:t>
-      </w:r>
-      <w:r>
-        <w:t xml:space="preserve">to the program window as well. </w:t>
-      </w:r>
-      <w:r>
-        <w:t>T</w:t>
-      </w:r>
-      <w:r>
-        <w:t xml:space="preserve">he code you need for this part is extremely simple.  First, in the instance variables section of the </w:t>
-      </w:r>
+        <w:t>Canvas</w:t>
+      </w:r>
+      <w:proofErr w:type="spellEnd"/>
       <w:r>
         <w:rPr>
           <w:rFonts w:ascii="Courier" w:hAnsi="Courier"/>
           <w:b/>
           <w:sz w:val="20"/>
         </w:rPr>
-        <w:t>Hangman</w:t>
-      </w:r>
-      <w:r>
-        <w:t xml:space="preserve"> program, you need to declare an instance variable for the canvas by writing</w:t>
-      </w:r>
-    </w:p>
-    <w:p>
-      <w:pPr>
-        <w:pStyle w:val="IParagraph"/>
-        <w:rPr>
-          <w:sz w:val="14"/>
-          <w:szCs w:val="14"/>
-        </w:rPr>
-      </w:pPr>
-    </w:p>
-    <w:p>
-      <w:pPr>
-        <w:pStyle w:val="JCode"/>
-      </w:pPr>
-      <w:r>
-        <w:t>private G</w:t>
-      </w:r>
-      <w:r>
-        <w:t>Canvas canvas</w:t>
-      </w:r>
-      <w:r>
-        <w:t xml:space="preserve"> = new GCanvas();</w:t>
-      </w:r>
-    </w:p>
-    <w:p>
-      <w:pPr>
-        <w:pStyle w:val="IParagraph"/>
-        <w:rPr>
-          <w:sz w:val="14"/>
-          <w:szCs w:val="14"/>
-        </w:rPr>
-      </w:pPr>
-    </w:p>
-    <w:p>
-      <w:pPr>
-        <w:pStyle w:val="CParagraph"/>
-      </w:pPr>
-      <w:r>
-        <w:t xml:space="preserve">and then add the following </w:t>
+        <w:t xml:space="preserve"> </w:t>
+      </w:r>
+      <w:r>
+        <w:t xml:space="preserve">to the program window as well. </w:t>
+      </w:r>
+      <w:r>
+        <w:t>T</w:t>
+      </w:r>
+      <w:r>
+        <w:t xml:space="preserve">he code you need for this part is extremely simple.  First, in the instance variables section of the </w:t>
       </w:r>
       <w:r>
         <w:rPr>
@@ -2163,10 +2346,10 @@
           <w:b/>
           <w:sz w:val="20"/>
         </w:rPr>
-        <w:t>init</w:t>
-      </w:r>
-      <w:r>
-        <w:t xml:space="preserve"> method to your program:</w:t>
+        <w:t>Hangman</w:t>
+      </w:r>
+      <w:r>
+        <w:t xml:space="preserve"> program, you need to declare an instance variable for the canvas by writing</w:t>
       </w:r>
     </w:p>
     <w:p>
@@ -2183,23 +2366,13 @@
         <w:pStyle w:val="JCode"/>
       </w:pPr>
       <w:r>
-        <w:t>public void init() {</w:t>
-      </w:r>
-    </w:p>
-    <w:p>
-      <w:pPr>
-        <w:pStyle w:val="JCode"/>
-      </w:pPr>
-      <w:r>
-        <w:t xml:space="preserve">   add(canvas);</w:t>
-      </w:r>
-    </w:p>
-    <w:p>
-      <w:pPr>
-        <w:pStyle w:val="JCode"/>
-      </w:pPr>
-      <w:r>
-        <w:t>}</w:t>
+        <w:t>private G</w:t>
+      </w:r>
+      <w:r>
+        <w:t>Canvas canvas</w:t>
+      </w:r>
+      <w:r>
+        <w:t xml:space="preserve"> = new GCanvas();</w:t>
       </w:r>
     </w:p>
     <w:p>
@@ -2213,10 +2386,10 @@
     </w:p>
     <w:p>
       <w:pPr>
-        <w:pStyle w:val="IParagraph"/>
-      </w:pPr>
-      <w:r>
-        <w:t xml:space="preserve">Note that your </w:t>
+        <w:pStyle w:val="CParagraph"/>
+      </w:pPr>
+      <w:r>
+        <w:t xml:space="preserve">and then add the following </w:t>
       </w:r>
       <w:r>
         <w:rPr>
@@ -2224,6 +2397,67 @@
           <w:b/>
           <w:sz w:val="20"/>
         </w:rPr>
+        <w:t>init</w:t>
+      </w:r>
+      <w:r>
+        <w:t xml:space="preserve"> method to your program:</w:t>
+      </w:r>
+    </w:p>
+    <w:p>
+      <w:pPr>
+        <w:pStyle w:val="IParagraph"/>
+        <w:rPr>
+          <w:sz w:val="14"/>
+          <w:szCs w:val="14"/>
+        </w:rPr>
+      </w:pPr>
+    </w:p>
+    <w:p>
+      <w:pPr>
+        <w:pStyle w:val="JCode"/>
+      </w:pPr>
+      <w:r>
+        <w:t>public void init() {</w:t>
+      </w:r>
+    </w:p>
+    <w:p>
+      <w:pPr>
+        <w:pStyle w:val="JCode"/>
+      </w:pPr>
+      <w:r>
+        <w:t xml:space="preserve">   add(canvas);</w:t>
+      </w:r>
+    </w:p>
+    <w:p>
+      <w:pPr>
+        <w:pStyle w:val="JCode"/>
+      </w:pPr>
+      <w:r>
+        <w:t>}</w:t>
+      </w:r>
+    </w:p>
+    <w:p>
+      <w:pPr>
+        <w:pStyle w:val="IParagraph"/>
+        <w:rPr>
+          <w:sz w:val="14"/>
+          <w:szCs w:val="14"/>
+        </w:rPr>
+      </w:pPr>
+    </w:p>
+    <w:p>
+      <w:pPr>
+        <w:pStyle w:val="IParagraph"/>
+      </w:pPr>
+      <w:r>
+        <w:t xml:space="preserve">Note that your </w:t>
+      </w:r>
+      <w:r>
+        <w:rPr>
+          <w:rFonts w:ascii="Courier" w:hAnsi="Courier"/>
+          <w:b/>
+          <w:sz w:val="20"/>
+        </w:rPr>
         <w:t>Hangman</w:t>
       </w:r>
       <w:r>
@@ -2238,6 +2472,7 @@
       <w:r>
         <w:t xml:space="preserve"> an </w:t>
       </w:r>
+      <w:proofErr w:type="spellStart"/>
       <w:r>
         <w:rPr>
           <w:rFonts w:ascii="Courier New" w:hAnsi="Courier New" w:cs="Courier New"/>
@@ -2246,6 +2481,7 @@
         </w:rPr>
         <w:t>init</w:t>
       </w:r>
+      <w:proofErr w:type="spellEnd"/>
       <w:r>
         <w:t xml:space="preserve"> and a </w:t>
       </w:r>
@@ -2260,6 +2496,7 @@
       <w:r>
         <w:t xml:space="preserve"> method as a result, and that is perfectly fine.  </w:t>
       </w:r>
+      <w:proofErr w:type="spellStart"/>
       <w:r>
         <w:rPr>
           <w:rFonts w:ascii="Courier" w:hAnsi="Courier"/>
@@ -2276,12 +2513,14 @@
         </w:rPr>
         <w:t>nit</w:t>
       </w:r>
+      <w:proofErr w:type="spellEnd"/>
       <w:r>
         <w:t xml:space="preserve"> is a method that gets executed before the program window is displayed. </w:t>
       </w:r>
       <w:r>
         <w:t xml:space="preserve">This </w:t>
       </w:r>
+      <w:proofErr w:type="spellStart"/>
       <w:r>
         <w:rPr>
           <w:rFonts w:ascii="Courier New" w:hAnsi="Courier New" w:cs="Courier New"/>
@@ -2290,6 +2529,7 @@
         </w:rPr>
         <w:t>init</w:t>
       </w:r>
+      <w:proofErr w:type="spellEnd"/>
       <w:r>
         <w:t xml:space="preserve"> </w:t>
       </w:r>
@@ -2357,6 +2597,7 @@
       <w:r>
         <w:t xml:space="preserve">.  By default, the contents of the program window are given equal amounts of space side by side.  Since this is a console program, the console is already installed and will therefore show up in the left column.  When you add the </w:t>
       </w:r>
+      <w:proofErr w:type="spellStart"/>
       <w:r>
         <w:rPr>
           <w:rFonts w:ascii="Courier" w:hAnsi="Courier"/>
@@ -2373,6 +2614,7 @@
         </w:rPr>
         <w:t>Canvas</w:t>
       </w:r>
+      <w:proofErr w:type="spellEnd"/>
       <w:r>
         <w:t xml:space="preserve"> it will occupy the second column, which means that the console and graphics components of the window will each get half the screen area, as shown in Figure 4</w:t>
       </w:r>
@@ -2516,6 +2758,7 @@
         </w:rPr>
         <w:t xml:space="preserve">ll </w:t>
       </w:r>
+      <w:proofErr w:type="spellStart"/>
       <w:r>
         <w:rPr>
           <w:rFonts w:ascii="Courier" w:hAnsi="Courier"/>
@@ -2524,6 +2767,7 @@
         </w:rPr>
         <w:t>GraphicsProgram</w:t>
       </w:r>
+      <w:proofErr w:type="spellEnd"/>
       <w:r>
         <w:rPr>
           <w:szCs w:val="24"/>
@@ -2572,6 +2816,7 @@
         </w:rPr>
         <w:t xml:space="preserve"> This is because a </w:t>
       </w:r>
+      <w:proofErr w:type="spellStart"/>
       <w:r>
         <w:rPr>
           <w:rFonts w:ascii="Courier" w:hAnsi="Courier"/>
@@ -2580,6 +2825,7 @@
         </w:rPr>
         <w:t>ConsoleProgram</w:t>
       </w:r>
+      <w:proofErr w:type="spellEnd"/>
       <w:r>
         <w:rPr>
           <w:szCs w:val="24"/>
@@ -2611,6 +2857,7 @@
       <w:r>
         <w:t xml:space="preserve">When you want to add </w:t>
       </w:r>
+      <w:proofErr w:type="spellStart"/>
       <w:r>
         <w:rPr>
           <w:rFonts w:ascii="Courier" w:hAnsi="Courier"/>
@@ -2620,84 +2867,75 @@
         <w:t>GObject</w:t>
       </w:r>
       <w:r>
-        <w:t xml:space="preserve">s to the screen, you need to use </w:t>
-      </w:r>
+        <w:t>s</w:t>
+      </w:r>
+      <w:proofErr w:type="spellEnd"/>
+      <w:r>
+        <w:t xml:space="preserve"> to the screen, you need to use </w:t>
+      </w:r>
+      <w:proofErr w:type="spellStart"/>
       <w:r>
         <w:rPr>
           <w:rFonts w:ascii="Courier" w:hAnsi="Courier"/>
           <w:b/>
           <w:sz w:val="20"/>
         </w:rPr>
-        <w:t>canvas.add(object)</w:t>
-      </w:r>
-      <w:r>
-        <w:rPr>
-          <w:sz w:val="20"/>
-        </w:rPr>
-        <w:t>.</w:t>
-      </w:r>
-      <w:r>
-        <w:rPr>
-          <w:sz w:val="20"/>
-        </w:rPr>
-        <w:t xml:space="preserve"> </w:t>
-      </w:r>
-      <w:r>
-        <w:rPr>
-          <w:szCs w:val="24"/>
-        </w:rPr>
-        <w:t xml:space="preserve">Instead of using </w:t>
-      </w:r>
+        <w:t>canvas.add</w:t>
+      </w:r>
+      <w:proofErr w:type="spellEnd"/>
       <w:r>
         <w:rPr>
           <w:rFonts w:ascii="Courier" w:hAnsi="Courier"/>
           <w:b/>
           <w:sz w:val="20"/>
         </w:rPr>
-        <w:t>getWidth()</w:t>
-      </w:r>
+        <w:t>(object)</w:t>
+      </w:r>
+      <w:r>
+        <w:rPr>
+          <w:sz w:val="20"/>
+        </w:rPr>
+        <w:t>.</w:t>
+      </w:r>
+      <w:r>
+        <w:rPr>
+          <w:sz w:val="20"/>
+        </w:rPr>
+        <w:t xml:space="preserve"> </w:t>
+      </w:r>
+      <w:r>
+        <w:rPr>
+          <w:szCs w:val="24"/>
+        </w:rPr>
+        <w:t xml:space="preserve">Instead of using </w:t>
+      </w:r>
+      <w:proofErr w:type="spellStart"/>
+      <w:proofErr w:type="gramStart"/>
       <w:r>
         <w:rPr>
           <w:rFonts w:ascii="Courier" w:hAnsi="Courier"/>
           <w:b/>
           <w:sz w:val="20"/>
         </w:rPr>
-        <w:t xml:space="preserve"> </w:t>
-      </w:r>
-      <w:r>
-        <w:rPr>
-          <w:rFonts w:ascii="Times New Roman" w:hAnsi="Times New Roman" w:cs="Times New Roman"/>
-          <w:szCs w:val="24"/>
-        </w:rPr>
-        <w:t>or</w:t>
-      </w:r>
+        <w:t>getWidth</w:t>
+      </w:r>
+      <w:proofErr w:type="spellEnd"/>
       <w:r>
         <w:rPr>
           <w:rFonts w:ascii="Courier" w:hAnsi="Courier"/>
           <w:b/>
           <w:sz w:val="20"/>
         </w:rPr>
-        <w:t xml:space="preserve"> </w:t>
-      </w:r>
+        <w:t>(</w:t>
+      </w:r>
+      <w:proofErr w:type="gramEnd"/>
       <w:r>
         <w:rPr>
           <w:rFonts w:ascii="Courier" w:hAnsi="Courier"/>
           <w:b/>
           <w:sz w:val="20"/>
         </w:rPr>
-        <w:t>removeAll()</w:t>
-      </w:r>
-      <w:r>
-        <w:rPr>
-          <w:szCs w:val="24"/>
-        </w:rPr>
-        <w:t>, use</w:t>
-      </w:r>
-      <w:r>
-        <w:rPr>
-          <w:szCs w:val="24"/>
-        </w:rPr>
-        <w:t xml:space="preserve"> </w:t>
+        <w:t>)</w:t>
       </w:r>
       <w:r>
         <w:rPr>
@@ -2705,7 +2943,14 @@
           <w:b/>
           <w:sz w:val="20"/>
         </w:rPr>
-        <w:t>canvas.getWidth()</w:t>
+        <w:t xml:space="preserve"> </w:t>
+      </w:r>
+      <w:r>
+        <w:rPr>
+          <w:rFonts w:ascii="Times New Roman" w:hAnsi="Times New Roman" w:cs="Times New Roman"/>
+          <w:szCs w:val="24"/>
+        </w:rPr>
+        <w:t>or</w:t>
       </w:r>
       <w:r>
         <w:rPr>
@@ -2715,58 +2960,134 @@
         </w:rPr>
         <w:t xml:space="preserve"> </w:t>
       </w:r>
-      <w:r>
-        <w:rPr>
-          <w:rFonts w:ascii="Times New Roman" w:hAnsi="Times New Roman" w:cs="Times New Roman"/>
-          <w:szCs w:val="24"/>
-        </w:rPr>
-        <w:t>or</w:t>
-      </w:r>
+      <w:proofErr w:type="spellStart"/>
       <w:r>
         <w:rPr>
           <w:rFonts w:ascii="Courier" w:hAnsi="Courier"/>
           <w:b/>
           <w:sz w:val="20"/>
         </w:rPr>
-        <w:t xml:space="preserve"> canvas.removeAll()</w:t>
-      </w:r>
-      <w:r>
-        <w:rPr>
-          <w:szCs w:val="24"/>
-        </w:rPr>
-        <w:t>.</w:t>
-      </w:r>
-    </w:p>
-    <w:p>
-      <w:pPr>
-        <w:pStyle w:val="IParagraph"/>
-        <w:rPr>
-          <w:sz w:val="20"/>
-        </w:rPr>
-      </w:pPr>
-    </w:p>
-    <w:p>
-      <w:pPr>
-        <w:pStyle w:val="IParagraph"/>
-        <w:rPr>
-          <w:szCs w:val="24"/>
-        </w:rPr>
-      </w:pPr>
-      <w:r>
-        <w:rPr>
-          <w:szCs w:val="24"/>
-        </w:rPr>
-        <w:lastRenderedPageBreak/>
-        <w:t xml:space="preserve">This method demonstrates how to draw an image in a console program with an added </w:t>
-      </w:r>
+        <w:t>removeAll</w:t>
+      </w:r>
+      <w:proofErr w:type="spellEnd"/>
       <w:r>
         <w:rPr>
           <w:rFonts w:ascii="Courier" w:hAnsi="Courier"/>
           <w:b/>
           <w:sz w:val="20"/>
         </w:rPr>
+        <w:t>()</w:t>
+      </w:r>
+      <w:r>
+        <w:rPr>
+          <w:szCs w:val="24"/>
+        </w:rPr>
+        <w:t>, use</w:t>
+      </w:r>
+      <w:r>
+        <w:rPr>
+          <w:szCs w:val="24"/>
+        </w:rPr>
+        <w:t xml:space="preserve"> </w:t>
+      </w:r>
+      <w:proofErr w:type="spellStart"/>
+      <w:r>
+        <w:rPr>
+          <w:rFonts w:ascii="Courier" w:hAnsi="Courier"/>
+          <w:b/>
+          <w:sz w:val="20"/>
+        </w:rPr>
+        <w:t>canvas.getWidth</w:t>
+      </w:r>
+      <w:proofErr w:type="spellEnd"/>
+      <w:r>
+        <w:rPr>
+          <w:rFonts w:ascii="Courier" w:hAnsi="Courier"/>
+          <w:b/>
+          <w:sz w:val="20"/>
+        </w:rPr>
+        <w:t>()</w:t>
+      </w:r>
+      <w:r>
+        <w:rPr>
+          <w:rFonts w:ascii="Courier" w:hAnsi="Courier"/>
+          <w:b/>
+          <w:sz w:val="20"/>
+        </w:rPr>
+        <w:t xml:space="preserve"> </w:t>
+      </w:r>
+      <w:r>
+        <w:rPr>
+          <w:rFonts w:ascii="Times New Roman" w:hAnsi="Times New Roman" w:cs="Times New Roman"/>
+          <w:szCs w:val="24"/>
+        </w:rPr>
+        <w:t>or</w:t>
+      </w:r>
+      <w:r>
+        <w:rPr>
+          <w:rFonts w:ascii="Courier" w:hAnsi="Courier"/>
+          <w:b/>
+          <w:sz w:val="20"/>
+        </w:rPr>
+        <w:t xml:space="preserve"> </w:t>
+      </w:r>
+      <w:proofErr w:type="spellStart"/>
+      <w:r>
+        <w:rPr>
+          <w:rFonts w:ascii="Courier" w:hAnsi="Courier"/>
+          <w:b/>
+          <w:sz w:val="20"/>
+        </w:rPr>
+        <w:t>canvas.removeAll</w:t>
+      </w:r>
+      <w:proofErr w:type="spellEnd"/>
+      <w:r>
+        <w:rPr>
+          <w:rFonts w:ascii="Courier" w:hAnsi="Courier"/>
+          <w:b/>
+          <w:sz w:val="20"/>
+        </w:rPr>
+        <w:t>()</w:t>
+      </w:r>
+      <w:r>
+        <w:rPr>
+          <w:szCs w:val="24"/>
+        </w:rPr>
+        <w:t>.</w:t>
+      </w:r>
+    </w:p>
+    <w:p>
+      <w:pPr>
+        <w:pStyle w:val="IParagraph"/>
+        <w:rPr>
+          <w:sz w:val="20"/>
+        </w:rPr>
+      </w:pPr>
+    </w:p>
+    <w:p>
+      <w:pPr>
+        <w:pStyle w:val="IParagraph"/>
+        <w:rPr>
+          <w:szCs w:val="24"/>
+        </w:rPr>
+      </w:pPr>
+      <w:r>
+        <w:rPr>
+          <w:szCs w:val="24"/>
+        </w:rPr>
+        <w:lastRenderedPageBreak/>
+        <w:t xml:space="preserve">This method demonstrates how to draw an image in a console program with an added </w:t>
+      </w:r>
+      <w:proofErr w:type="spellStart"/>
+      <w:r>
+        <w:rPr>
+          <w:rFonts w:ascii="Courier" w:hAnsi="Courier"/>
+          <w:b/>
+          <w:sz w:val="20"/>
+        </w:rPr>
         <w:t>GCanvas</w:t>
       </w:r>
+      <w:proofErr w:type="spellEnd"/>
       <w:r>
         <w:rPr>
           <w:szCs w:val="24"/>
@@ -2900,7 +3221,41 @@
                 <w:color w:val="000000"/>
                 <w:sz w:val="20"/>
               </w:rPr>
-              <w:t>void drawBackground()</w:t>
+              <w:t xml:space="preserve">void </w:t>
+            </w:r>
+            <w:proofErr w:type="spellStart"/>
+            <w:proofErr w:type="gramStart"/>
+            <w:r>
+              <w:rPr>
+                <w:rFonts w:ascii="Courier" w:hAnsi="Courier" w:cs="Monaco"/>
+                <w:b/>
+                <w:bCs/>
+                <w:color w:val="000000"/>
+                <w:sz w:val="20"/>
+              </w:rPr>
+              <w:t>drawBackground</w:t>
+            </w:r>
+            <w:proofErr w:type="spellEnd"/>
+            <w:r>
+              <w:rPr>
+                <w:rFonts w:ascii="Courier" w:hAnsi="Courier" w:cs="Monaco"/>
+                <w:b/>
+                <w:bCs/>
+                <w:color w:val="000000"/>
+                <w:sz w:val="20"/>
+              </w:rPr>
+              <w:t>(</w:t>
+            </w:r>
+            <w:proofErr w:type="gramEnd"/>
+            <w:r>
+              <w:rPr>
+                <w:rFonts w:ascii="Courier" w:hAnsi="Courier" w:cs="Monaco"/>
+                <w:b/>
+                <w:bCs/>
+                <w:color w:val="000000"/>
+                <w:sz w:val="20"/>
+              </w:rPr>
+              <w:t>)</w:t>
             </w:r>
             <w:r>
               <w:rPr>
@@ -2939,13 +3294,41 @@
               </w:rPr>
               <w:t xml:space="preserve"> </w:t>
             </w:r>
+            <w:proofErr w:type="spellStart"/>
             <w:r>
               <w:rPr>
                 <w:rFonts w:ascii="Courier" w:hAnsi="Courier" w:cs="Monaco"/>
                 <w:color w:val="000000"/>
                 <w:sz w:val="20"/>
               </w:rPr>
-              <w:t xml:space="preserve">GImage bg = </w:t>
+              <w:t>GImage</w:t>
+            </w:r>
+            <w:proofErr w:type="spellEnd"/>
+            <w:r>
+              <w:rPr>
+                <w:rFonts w:ascii="Courier" w:hAnsi="Courier" w:cs="Monaco"/>
+                <w:color w:val="000000"/>
+                <w:sz w:val="20"/>
+              </w:rPr>
+              <w:t xml:space="preserve"> </w:t>
+            </w:r>
+            <w:proofErr w:type="spellStart"/>
+            <w:r>
+              <w:rPr>
+                <w:rFonts w:ascii="Courier" w:hAnsi="Courier" w:cs="Monaco"/>
+                <w:color w:val="000000"/>
+                <w:sz w:val="20"/>
+              </w:rPr>
+              <w:t>bg</w:t>
+            </w:r>
+            <w:proofErr w:type="spellEnd"/>
+            <w:r>
+              <w:rPr>
+                <w:rFonts w:ascii="Courier" w:hAnsi="Courier" w:cs="Monaco"/>
+                <w:color w:val="000000"/>
+                <w:sz w:val="20"/>
+              </w:rPr>
+              <w:t xml:space="preserve"> = </w:t>
             </w:r>
             <w:r>
               <w:rPr>
@@ -2963,7 +3346,25 @@
                 <w:color w:val="000000"/>
                 <w:sz w:val="20"/>
               </w:rPr>
-              <w:t xml:space="preserve"> GImage("background.jpg");</w:t>
+              <w:t xml:space="preserve"> </w:t>
+            </w:r>
+            <w:proofErr w:type="spellStart"/>
+            <w:r>
+              <w:rPr>
+                <w:rFonts w:ascii="Courier" w:hAnsi="Courier" w:cs="Monaco"/>
+                <w:color w:val="000000"/>
+                <w:sz w:val="20"/>
+              </w:rPr>
+              <w:t>GImage</w:t>
+            </w:r>
+            <w:proofErr w:type="spellEnd"/>
+            <w:r>
+              <w:rPr>
+                <w:rFonts w:ascii="Courier" w:hAnsi="Courier" w:cs="Monaco"/>
+                <w:color w:val="000000"/>
+                <w:sz w:val="20"/>
+              </w:rPr>
+              <w:t>("background.jpg");</w:t>
             </w:r>
           </w:p>
           <w:p>
@@ -3000,7 +3401,63 @@
                 <w:color w:val="000000"/>
                 <w:sz w:val="20"/>
               </w:rPr>
-              <w:t xml:space="preserve"> bg.setSize(canvas.getWidth(), canvas.getHeight());</w:t>
+              <w:t xml:space="preserve"> </w:t>
+            </w:r>
+            <w:proofErr w:type="spellStart"/>
+            <w:proofErr w:type="gramStart"/>
+            <w:r>
+              <w:rPr>
+                <w:rFonts w:ascii="Courier" w:hAnsi="Courier" w:cs="Monaco"/>
+                <w:color w:val="000000"/>
+                <w:sz w:val="20"/>
+              </w:rPr>
+              <w:t>bg.setSize</w:t>
+            </w:r>
+            <w:proofErr w:type="spellEnd"/>
+            <w:proofErr w:type="gramEnd"/>
+            <w:r>
+              <w:rPr>
+                <w:rFonts w:ascii="Courier" w:hAnsi="Courier" w:cs="Monaco"/>
+                <w:color w:val="000000"/>
+                <w:sz w:val="20"/>
+              </w:rPr>
+              <w:t>(</w:t>
+            </w:r>
+            <w:proofErr w:type="spellStart"/>
+            <w:r>
+              <w:rPr>
+                <w:rFonts w:ascii="Courier" w:hAnsi="Courier" w:cs="Monaco"/>
+                <w:color w:val="000000"/>
+                <w:sz w:val="20"/>
+              </w:rPr>
+              <w:t>canvas.getWidth</w:t>
+            </w:r>
+            <w:proofErr w:type="spellEnd"/>
+            <w:r>
+              <w:rPr>
+                <w:rFonts w:ascii="Courier" w:hAnsi="Courier" w:cs="Monaco"/>
+                <w:color w:val="000000"/>
+                <w:sz w:val="20"/>
+              </w:rPr>
+              <w:t xml:space="preserve">(), </w:t>
+            </w:r>
+            <w:proofErr w:type="spellStart"/>
+            <w:r>
+              <w:rPr>
+                <w:rFonts w:ascii="Courier" w:hAnsi="Courier" w:cs="Monaco"/>
+                <w:color w:val="000000"/>
+                <w:sz w:val="20"/>
+              </w:rPr>
+              <w:t>canvas.getHeight</w:t>
+            </w:r>
+            <w:proofErr w:type="spellEnd"/>
+            <w:r>
+              <w:rPr>
+                <w:rFonts w:ascii="Courier" w:hAnsi="Courier" w:cs="Monaco"/>
+                <w:color w:val="000000"/>
+                <w:sz w:val="20"/>
+              </w:rPr>
+              <w:t>());</w:t>
             </w:r>
           </w:p>
           <w:p>
@@ -3037,7 +3494,45 @@
                 <w:color w:val="000000"/>
                 <w:sz w:val="20"/>
               </w:rPr>
-              <w:t xml:space="preserve"> canvas.add(bg, 0, 0);</w:t>
+              <w:t xml:space="preserve"> </w:t>
+            </w:r>
+            <w:proofErr w:type="spellStart"/>
+            <w:proofErr w:type="gramStart"/>
+            <w:r>
+              <w:rPr>
+                <w:rFonts w:ascii="Courier" w:hAnsi="Courier" w:cs="Monaco"/>
+                <w:color w:val="000000"/>
+                <w:sz w:val="20"/>
+              </w:rPr>
+              <w:t>canvas.add</w:t>
+            </w:r>
+            <w:proofErr w:type="spellEnd"/>
+            <w:r>
+              <w:rPr>
+                <w:rFonts w:ascii="Courier" w:hAnsi="Courier" w:cs="Monaco"/>
+                <w:color w:val="000000"/>
+                <w:sz w:val="20"/>
+              </w:rPr>
+              <w:t>(</w:t>
+            </w:r>
+            <w:proofErr w:type="spellStart"/>
+            <w:proofErr w:type="gramEnd"/>
+            <w:r>
+              <w:rPr>
+                <w:rFonts w:ascii="Courier" w:hAnsi="Courier" w:cs="Monaco"/>
+                <w:color w:val="000000"/>
+                <w:sz w:val="20"/>
+              </w:rPr>
+              <w:t>bg</w:t>
+            </w:r>
+            <w:proofErr w:type="spellEnd"/>
+            <w:r>
+              <w:rPr>
+                <w:rFonts w:ascii="Courier" w:hAnsi="Courier" w:cs="Monaco"/>
+                <w:color w:val="000000"/>
+                <w:sz w:val="20"/>
+              </w:rPr>
+              <w:t>, 0, 0);</w:t>
             </w:r>
           </w:p>
           <w:p>
@@ -3095,8 +3590,14 @@
     <w:p>
       <w:pPr>
         <w:pStyle w:val="IParagraph"/>
-      </w:pPr>
-    </w:p>
+        <w:rPr>
+          <w:sz w:val="15"/>
+          <w:szCs w:val="8"/>
+        </w:rPr>
+      </w:pPr>
+      <w:bookmarkStart w:id="0" w:name="_GoBack"/>
+    </w:p>
+    <w:bookmarkEnd w:id="0"/>
     <w:p>
       <w:pPr>
         <w:pStyle w:val="IParagraph"/>
@@ -3257,7 +3758,21 @@
               <w:rPr>
                 <w:szCs w:val="24"/>
               </w:rPr>
-              <w:t xml:space="preserve">has the nice sky background, </w:t>
+              <w:t xml:space="preserve">has the nice sky </w:t>
+            </w:r>
+            <w:proofErr w:type="gramStart"/>
+            <w:r>
+              <w:rPr>
+                <w:szCs w:val="24"/>
+              </w:rPr>
+              <w:t>background,</w:t>
+            </w:r>
+            <w:proofErr w:type="gramEnd"/>
+            <w:r>
+              <w:rPr>
+                <w:szCs w:val="24"/>
+              </w:rPr>
+              <w:t xml:space="preserve"> </w:t>
             </w:r>
           </w:p>
         </w:tc>
@@ -3407,24 +3922,24 @@
               <w:rPr>
                 <w:szCs w:val="24"/>
               </w:rPr>
-              <w:t>has a picture of Karel upside down.</w:t>
-            </w:r>
+              <w:t xml:space="preserve">has a picture of Karel upside </w:t>
+            </w:r>
+            <w:proofErr w:type="gramStart"/>
+            <w:r>
+              <w:rPr>
+                <w:szCs w:val="24"/>
+              </w:rPr>
+              <w:t>down.</w:t>
+            </w:r>
+            <w:proofErr w:type="gramEnd"/>
           </w:p>
         </w:tc>
       </w:tr>
     </w:tbl>
     <w:p>
       <w:pPr>
-        <w:pStyle w:val="IParagraph"/>
-        <w:rPr>
-          <w:szCs w:val="24"/>
-        </w:rPr>
-      </w:pPr>
-    </w:p>
-    <w:p>
-      <w:pPr>
         <w:pStyle w:val="Caption"/>
-        <w:framePr w:hSpace="180" w:vSpace="180" w:wrap="auto" w:vAnchor="page" w:hAnchor="page" w:x="1822" w:y="7985"/>
+        <w:framePr w:hSpace="180" w:vSpace="180" w:wrap="auto" w:vAnchor="page" w:hAnchor="page" w:x="1831" w:y="7027"/>
       </w:pPr>
       <w:r>
         <w:t>Figure 4</w:t>
@@ -3436,7 +3951,7 @@
     <w:p>
       <w:pPr>
         <w:pStyle w:val="Caption"/>
-        <w:framePr w:hSpace="180" w:vSpace="180" w:wrap="auto" w:vAnchor="page" w:hAnchor="page" w:x="1822" w:y="7985"/>
+        <w:framePr w:hSpace="180" w:vSpace="180" w:wrap="auto" w:vAnchor="page" w:hAnchor="page" w:x="1831" w:y="7027"/>
         <w:jc w:val="center"/>
       </w:pPr>
       <w:r>
@@ -3519,20 +4034,20 @@
         <w:t>lines</w:t>
       </w:r>
       <w:r>
-        <w:t xml:space="preserve"> which are evenly spaced along the bottom of the parachute, </w:t>
+        <w:t xml:space="preserve"> which are evenly spaced along the bottom of the parachute, and connect to the top-center of Karel</w:t>
+      </w:r>
+      <w:r>
+        <w:t xml:space="preserve">. As the user guesses letters incorrectly the </w:t>
+      </w:r>
+      <w:r>
+        <w:t>cords</w:t>
+      </w:r>
+      <w:r>
+        <w:t xml:space="preserve"> </w:t>
       </w:r>
       <w:r>
         <w:lastRenderedPageBreak/>
-        <w:t>and connect to the top-center of Karel</w:t>
-      </w:r>
-      <w:r>
-        <w:t xml:space="preserve">. As the user guesses letters incorrectly the </w:t>
-      </w:r>
-      <w:r>
-        <w:t>cords</w:t>
-      </w:r>
-      <w:r>
-        <w:t xml:space="preserve"> should break from outside in. </w:t>
+        <w:t xml:space="preserve">should break from outside in. </w:t>
       </w:r>
       <w:r>
         <w:t>F</w:t>
@@ -3551,6 +4066,9 @@
       </w:r>
       <w:r>
         <w:t>Figure 4</w:t>
+      </w:r>
+      <w:r>
+        <w:t xml:space="preserve"> shows</w:t>
       </w:r>
       <w:r>
         <w:t xml:space="preserve"> the end of </w:t>
@@ -3679,11 +4197,6 @@
     </w:p>
     <w:p>
       <w:pPr>
-        <w:pStyle w:val="CParagraph"/>
-      </w:pPr>
-    </w:p>
-    <w:p>
-      <w:pPr>
         <w:pStyle w:val="Boldheading"/>
       </w:pPr>
       <w:r>
@@ -3703,6 +4216,7 @@
       <w:r>
         <w:t xml:space="preserve">implement the </w:t>
       </w:r>
+      <w:proofErr w:type="spellStart"/>
       <w:r>
         <w:rPr>
           <w:rFonts w:ascii="Courier" w:hAnsi="Courier"/>
@@ -3711,6 +4225,7 @@
         </w:rPr>
         <w:t>getRandomWord</w:t>
       </w:r>
+      <w:proofErr w:type="spellEnd"/>
       <w:r>
         <w:t xml:space="preserve"> </w:t>
       </w:r>
@@ -3885,6 +4400,7 @@
       <w:r>
         <w:t xml:space="preserve"> </w:t>
       </w:r>
+      <w:proofErr w:type="spellStart"/>
       <w:r>
         <w:rPr>
           <w:rFonts w:ascii="Courier" w:hAnsi="Courier"/>
@@ -3893,6 +4409,7 @@
         </w:rPr>
         <w:t>getRandomWord</w:t>
       </w:r>
+      <w:proofErr w:type="spellEnd"/>
       <w:r>
         <w:t xml:space="preserve"> should </w:t>
       </w:r>
@@ -3911,29 +4428,29 @@
         <w:pStyle w:val="Boldheading"/>
       </w:pPr>
       <w:r>
+        <w:t>Extensions</w:t>
+      </w:r>
+    </w:p>
+    <w:p>
+      <w:pPr>
+        <w:pStyle w:val="UParagraph"/>
+      </w:pPr>
+      <w:r>
+        <w:t xml:space="preserve">There are many </w:t>
+      </w:r>
+      <w:r>
+        <w:t>ways to extend</w:t>
+      </w:r>
+      <w:r>
+        <w:t xml:space="preserve"> Hangman to make it more fun.  Here are some ideas:</w:t>
+      </w:r>
+    </w:p>
+    <w:p>
+      <w:pPr>
+        <w:pStyle w:val="Bulletlist"/>
+      </w:pPr>
+      <w:r>
         <w:lastRenderedPageBreak/>
-        <w:t>Extensions</w:t>
-      </w:r>
-    </w:p>
-    <w:p>
-      <w:pPr>
-        <w:pStyle w:val="UParagraph"/>
-      </w:pPr>
-      <w:r>
-        <w:t xml:space="preserve">There are many </w:t>
-      </w:r>
-      <w:r>
-        <w:t>ways to extend</w:t>
-      </w:r>
-      <w:r>
-        <w:t xml:space="preserve"> Hangman to make it more fun.  Here are some ideas:</w:t>
-      </w:r>
-    </w:p>
-    <w:p>
-      <w:pPr>
-        <w:pStyle w:val="Bulletlist"/>
-      </w:pPr>
-      <w:r>
         <w:t>•</w:t>
       </w:r>
       <w:r>

</xml_diff>